<commit_message>
Update ASSUMPTIONS & IMPROVEMENTS.docx
</commit_message>
<xml_diff>
--- a/docs/ASSUMPTIONS & IMPROVEMENTS.docx
+++ b/docs/ASSUMPTIONS & IMPROVEMENTS.docx
@@ -191,6 +191,46 @@
     <w:p>
       <w:pPr>
         <w:pStyle w:val="NoSpacing"/>
+        <w:numPr>
+          <w:ilvl w:val="0"/>
+          <w:numId w:val="2"/>
+        </w:numPr>
+        <w:rPr>
+          <w:sz w:val="28"/>
+          <w:szCs w:val="28"/>
+        </w:rPr>
+      </w:pPr>
+      <w:r>
+        <w:rPr>
+          <w:sz w:val="28"/>
+          <w:szCs w:val="28"/>
+        </w:rPr>
+        <w:t>Also, many more enums can be created for unitOfMeasurements etc.</w:t>
+      </w:r>
+    </w:p>
+    <w:p>
+      <w:pPr>
+        <w:pStyle w:val="NoSpacing"/>
+        <w:numPr>
+          <w:ilvl w:val="0"/>
+          <w:numId w:val="2"/>
+        </w:numPr>
+        <w:rPr>
+          <w:sz w:val="28"/>
+          <w:szCs w:val="28"/>
+        </w:rPr>
+      </w:pPr>
+      <w:r>
+        <w:rPr>
+          <w:sz w:val="28"/>
+          <w:szCs w:val="28"/>
+        </w:rPr>
+        <w:t>Also, products can be grouped by merchants etc.</w:t>
+      </w:r>
+    </w:p>
+    <w:p>
+      <w:pPr>
+        <w:pStyle w:val="NoSpacing"/>
         <w:rPr>
           <w:sz w:val="28"/>
           <w:szCs w:val="28"/>
@@ -374,6 +414,7 @@
           <w:sz w:val="28"/>
           <w:szCs w:val="28"/>
         </w:rPr>
+        <w:lastRenderedPageBreak/>
         <w:t>There</w:t>
       </w:r>
       <w:r>
@@ -401,7 +442,6 @@
           <w:sz w:val="28"/>
           <w:szCs w:val="28"/>
         </w:rPr>
-        <w:lastRenderedPageBreak/>
         <w:t>Services can be divided into microservices, like User Service, ProductAccessService (which serves high number of read requests for products), Order &amp; Payement Service.</w:t>
       </w:r>
     </w:p>

</xml_diff>